<commit_message>
added check contro for geopackage format
</commit_message>
<xml_diff>
--- a/Doc/UserManual.04.04.21.docx
+++ b/Doc/UserManual.04.04.21.docx
@@ -58,7 +58,7 @@
               <w:keepLines w:val="false"/>
               <w:widowControl w:val="false"/>
               <w:suppressAutoHyphens w:val="true"/>
-              <w:overflowPunct w:val="true"/>
+              <w:overflowPunct w:val="false"/>
               <w:bidi w:val="0"/>
               <w:snapToGrid w:val="false"/>
               <w:spacing w:lineRule="atLeast" w:line="100" w:before="0" w:after="0"/>
@@ -88,7 +88,7 @@
               <w:pStyle w:val="Normal"/>
               <w:widowControl w:val="false"/>
               <w:suppressAutoHyphens w:val="true"/>
-              <w:overflowPunct w:val="true"/>
+              <w:overflowPunct w:val="false"/>
               <w:bidi w:val="0"/>
               <w:snapToGrid w:val="false"/>
               <w:spacing w:lineRule="atLeast" w:line="100" w:before="0" w:after="0"/>
@@ -118,7 +118,7 @@
               <w:pStyle w:val="Normal"/>
               <w:widowControl w:val="false"/>
               <w:suppressAutoHyphens w:val="true"/>
-              <w:overflowPunct w:val="true"/>
+              <w:overflowPunct w:val="false"/>
               <w:bidi w:val="0"/>
               <w:snapToGrid w:val="false"/>
               <w:spacing w:lineRule="atLeast" w:line="100" w:before="0" w:after="0"/>
@@ -150,7 +150,7 @@
               <w:keepLines w:val="false"/>
               <w:widowControl w:val="false"/>
               <w:suppressAutoHyphens w:val="true"/>
-              <w:overflowPunct w:val="true"/>
+              <w:overflowPunct w:val="false"/>
               <w:bidi w:val="0"/>
               <w:snapToGrid w:val="false"/>
               <w:spacing w:lineRule="atLeast" w:line="100" w:before="0" w:after="0"/>
@@ -182,7 +182,7 @@
               <w:pStyle w:val="Normal"/>
               <w:widowControl w:val="false"/>
               <w:suppressAutoHyphens w:val="true"/>
-              <w:overflowPunct w:val="true"/>
+              <w:overflowPunct w:val="false"/>
               <w:bidi w:val="0"/>
               <w:snapToGrid w:val="false"/>
               <w:spacing w:lineRule="atLeast" w:line="100" w:before="0" w:after="0"/>
@@ -214,7 +214,7 @@
               <w:pStyle w:val="Normal"/>
               <w:widowControl w:val="false"/>
               <w:suppressAutoHyphens w:val="true"/>
-              <w:overflowPunct w:val="true"/>
+              <w:overflowPunct w:val="false"/>
               <w:bidi w:val="0"/>
               <w:snapToGrid w:val="false"/>
               <w:spacing w:lineRule="atLeast" w:line="100" w:before="0" w:after="0"/>
@@ -247,7 +247,7 @@
               <w:keepLines w:val="false"/>
               <w:widowControl w:val="false"/>
               <w:suppressAutoHyphens w:val="true"/>
-              <w:overflowPunct w:val="true"/>
+              <w:overflowPunct w:val="false"/>
               <w:bidi w:val="0"/>
               <w:snapToGrid w:val="false"/>
               <w:spacing w:lineRule="atLeast" w:line="100" w:before="0" w:after="0"/>
@@ -275,7 +275,7 @@
               <w:pStyle w:val="Normal"/>
               <w:widowControl w:val="false"/>
               <w:suppressAutoHyphens w:val="true"/>
-              <w:overflowPunct w:val="true"/>
+              <w:overflowPunct w:val="false"/>
               <w:bidi w:val="0"/>
               <w:snapToGrid w:val="false"/>
               <w:spacing w:lineRule="atLeast" w:line="100" w:before="0" w:after="0"/>
@@ -302,7 +302,7 @@
               <w:pStyle w:val="Normal"/>
               <w:widowControl w:val="false"/>
               <w:suppressAutoHyphens w:val="true"/>
-              <w:overflowPunct w:val="true"/>
+              <w:overflowPunct w:val="false"/>
               <w:bidi w:val="0"/>
               <w:snapToGrid w:val="false"/>
               <w:spacing w:lineRule="atLeast" w:line="100" w:before="0" w:after="0"/>
@@ -335,7 +335,7 @@
               <w:pStyle w:val="Normal"/>
               <w:widowControl w:val="false"/>
               <w:suppressAutoHyphens w:val="true"/>
-              <w:overflowPunct w:val="true"/>
+              <w:overflowPunct w:val="false"/>
               <w:bidi w:val="0"/>
               <w:snapToGrid w:val="false"/>
               <w:spacing w:lineRule="atLeast" w:line="100" w:before="0" w:after="0"/>
@@ -362,7 +362,7 @@
               <w:pStyle w:val="Normal"/>
               <w:widowControl w:val="false"/>
               <w:suppressAutoHyphens w:val="true"/>
-              <w:overflowPunct w:val="true"/>
+              <w:overflowPunct w:val="false"/>
               <w:bidi w:val="0"/>
               <w:snapToGrid w:val="false"/>
               <w:spacing w:lineRule="atLeast" w:line="100" w:before="0" w:after="0"/>
@@ -389,7 +389,7 @@
               <w:pStyle w:val="Normal"/>
               <w:widowControl w:val="false"/>
               <w:suppressAutoHyphens w:val="true"/>
-              <w:overflowPunct w:val="true"/>
+              <w:overflowPunct w:val="false"/>
               <w:bidi w:val="0"/>
               <w:snapToGrid w:val="false"/>
               <w:spacing w:lineRule="atLeast" w:line="100" w:before="0" w:after="0"/>
@@ -830,7 +830,7 @@
           <w:numId w:val="0"/>
         </w:numPr>
         <w:suppressAutoHyphens w:val="true"/>
-        <w:overflowPunct w:val="true"/>
+        <w:overflowPunct w:val="false"/>
         <w:snapToGrid w:val="true"/>
         <w:spacing w:lineRule="atLeast" w:line="100"/>
         <w:ind w:left="0" w:hanging="0"/>
@@ -2058,7 +2058,7 @@
                 <wp:positionV relativeFrom="paragraph">
                   <wp:posOffset>635</wp:posOffset>
                 </wp:positionV>
-                <wp:extent cx="6121400" cy="3698240"/>
+                <wp:extent cx="6122035" cy="3698875"/>
                 <wp:effectExtent l="0" t="0" r="0" b="0"/>
                 <wp:wrapSquare wrapText="largest"/>
                 <wp:docPr id="2" name="Cornice1"/>
@@ -2069,7 +2069,7 @@
                       <wps:spPr>
                         <a:xfrm>
                           <a:off x="0" y="0"/>
-                          <a:ext cx="6120720" cy="3697560"/>
+                          <a:ext cx="6121440" cy="3698280"/>
                         </a:xfrm>
                         <a:prstGeom prst="rect">
                           <a:avLst/>
@@ -2098,9 +2098,7 @@
                               </w:rPr>
                             </w:pPr>
                             <w:r>
-                              <w:rPr>
-                                <w:color w:val="000000"/>
-                              </w:rPr>
+                              <w:rPr/>
                               <w:drawing>
                                 <wp:inline distT="0" distB="0" distL="0" distR="0">
                                   <wp:extent cx="6120130" cy="3397885"/>
@@ -2195,7 +2193,7 @@
           </mc:Choice>
           <mc:Fallback>
             <w:pict>
-              <v:rect id="shape_0" ID="Cornice1" path="m0,0l-2147483645,0l-2147483645,-2147483646l0,-2147483646xe" fillcolor="white" stroked="f" style="position:absolute;margin-left:-0.05pt;margin-top:0.05pt;width:481.9pt;height:291.1pt;mso-wrap-style:square;v-text-anchor:top;mso-position-horizontal:center">
+              <v:rect id="shape_0" ID="Cornice1" path="m0,0l-2147483645,0l-2147483645,-2147483646l0,-2147483646xe" fillcolor="white" stroked="f" style="position:absolute;margin-left:-0.05pt;margin-top:0.05pt;width:481.95pt;height:291.15pt;mso-wrap-style:square;v-text-anchor:top;mso-position-horizontal:center">
                 <v:fill o:detectmouseclick="t" type="solid" color2="black"/>
                 <v:stroke color="#3465a4" joinstyle="round" endcap="flat"/>
                 <v:textbox>
@@ -2209,9 +2207,7 @@
                         </w:rPr>
                       </w:pPr>
                       <w:r>
-                        <w:rPr>
-                          <w:color w:val="000000"/>
-                        </w:rPr>
+                        <w:rPr/>
                         <w:drawing>
                           <wp:inline distT="0" distB="0" distL="0" distR="0">
                             <wp:extent cx="6120130" cy="3397885"/>
@@ -2519,7 +2515,7 @@
                 <wp:positionV relativeFrom="paragraph">
                   <wp:posOffset>635</wp:posOffset>
                 </wp:positionV>
-                <wp:extent cx="6122035" cy="4320540"/>
+                <wp:extent cx="6122670" cy="4321175"/>
                 <wp:effectExtent l="0" t="0" r="0" b="0"/>
                 <wp:wrapSquare wrapText="largest"/>
                 <wp:docPr id="6" name="Cornice2"/>
@@ -2530,7 +2526,7 @@
                       <wps:spPr>
                         <a:xfrm>
                           <a:off x="0" y="0"/>
-                          <a:ext cx="6121440" cy="4320000"/>
+                          <a:ext cx="6122160" cy="4320720"/>
                         </a:xfrm>
                         <a:prstGeom prst="rect">
                           <a:avLst/>
@@ -2655,7 +2651,7 @@
           </mc:Choice>
           <mc:Fallback>
             <w:pict>
-              <v:rect id="shape_0" ID="Cornice2" path="m0,0l-2147483645,0l-2147483645,-2147483646l0,-2147483646xe" fillcolor="white" stroked="f" style="position:absolute;margin-left:-0.05pt;margin-top:0.05pt;width:481.95pt;height:340.1pt;mso-wrap-style:square;v-text-anchor:top;mso-position-horizontal:center">
+              <v:rect id="shape_0" ID="Cornice2" path="m0,0l-2147483645,0l-2147483645,-2147483646l0,-2147483646xe" fillcolor="white" stroked="f" style="position:absolute;margin-left:-0.1pt;margin-top:0.05pt;width:482pt;height:340.15pt;mso-wrap-style:square;v-text-anchor:top;mso-position-horizontal:center">
                 <v:fill o:detectmouseclick="t" type="solid" color2="black"/>
                 <v:stroke color="#3465a4" joinstyle="round" endcap="flat"/>
                 <v:textbox>
@@ -2841,21 +2837,7 @@
         <w:rPr>
           <w:rFonts w:cs="Calibri"/>
         </w:rPr>
-        <w:t xml:space="preserve"> valori numerici; tra questi l’utente dovrà selezionare quelli di interesse i quali verranno spostati in una nuova pagina e organizzati un una tabella di valutazione </w:t>
-      </w:r>
-      <w:r>
-        <w:rPr>
-          <w:rFonts w:cs="Calibri"/>
-          <w:b/>
-          <w:bCs/>
-        </w:rPr>
-        <w:t xml:space="preserve">figura [3]. </w:t>
-      </w:r>
-      <w:r>
-        <w:rPr>
-          <w:rFonts w:cs="Calibri"/>
-        </w:rPr>
-        <w:t xml:space="preserve"> Nel menù a tendina posto nella porzione alta a destra della finestra va indicata la </w:t>
+        <w:t xml:space="preserve"> valori numerici; tra questi l’utente dovrà selezionare quelli di interesse </w:t>
       </w:r>
       <w:r>
         <w:rPr>
@@ -2883,17 +2865,22 @@
           <w:em w:val="none"/>
           <w:lang w:val="it-IT" w:eastAsia="zh-CN" w:bidi="ar-SA"/>
         </w:rPr>
-        <w:t xml:space="preserve">componente che si intende valutare (“dimension”); </w:t>
-      </w:r>
-    </w:p>
-    <w:p>
-      <w:pPr>
-        <w:pStyle w:val="Normale1"/>
-        <w:jc w:val="both"/>
-        <w:rPr>
-          <w:rFonts w:cs="Calibri"/>
-        </w:rPr>
-      </w:pPr>
+        <w:t>che</w:t>
+      </w:r>
+      <w:r>
+        <w:rPr>
+          <w:rFonts w:cs="Calibri"/>
+        </w:rPr>
+        <w:t xml:space="preserve"> verranno spostati in una nuova pagina e organizzati un una tabella di valutazione </w:t>
+      </w:r>
+      <w:r>
+        <w:rPr>
+          <w:rFonts w:cs="Calibri"/>
+          <w:b/>
+          <w:bCs/>
+        </w:rPr>
+        <w:t xml:space="preserve">figura [3]. </w:t>
+      </w:r>
       <w:r>
         <w:rPr>
           <w:rFonts w:eastAsia="Calibri" w:cs="Calibri"/>
@@ -2920,7 +2907,63 @@
           <w:em w:val="none"/>
           <w:lang w:val="it-IT" w:eastAsia="zh-CN" w:bidi="ar-SA"/>
         </w:rPr>
-        <w:t xml:space="preserve">Pigiando il pulsante “Add dimension”, indicato con il simbolo “+”, oppure scegliendo la stessa voce dal menù contestuale che si apre pigiando il tasto destro del mouse, verrà generata una nuova pagine contenente ls  tabella relativa alla specifica dimensione che si intende analizzare (es.  Environmental, Economic, Social, ecc.) </w:t>
+        <w:t>Pigiando il pulsante “Add dimension”, indicato con il simbolo “+”, oppure scegliendo la stessa voce dal menù contestuale che si apre pigiando il tasto destro del mouse, verrà generata una nuova pagine contenente l</w:t>
+      </w:r>
+      <w:r>
+        <w:rPr>
+          <w:rFonts w:eastAsia="Calibri" w:cs="Calibri"/>
+          <w:b w:val="false"/>
+          <w:bCs w:val="false"/>
+          <w:i w:val="false"/>
+          <w:iCs w:val="false"/>
+          <w:caps w:val="false"/>
+          <w:smallCaps w:val="false"/>
+          <w:strike w:val="false"/>
+          <w:dstrike w:val="false"/>
+          <w:outline w:val="false"/>
+          <w:color w:val="000000"/>
+          <w:spacing w:val="0"/>
+          <w:w w:val="100"/>
+          <w:kern w:val="2"/>
+          <w:position w:val="0"/>
+          <w:sz w:val="22"/>
+          <w:sz w:val="22"/>
+          <w:szCs w:val="22"/>
+          <w:u w:val="none"/>
+          <w:shd w:fill="auto" w:val="clear"/>
+          <w:vertAlign w:val="baseline"/>
+          <w:em w:val="none"/>
+          <w:lang w:val="it-IT" w:eastAsia="zh-CN" w:bidi="ar-SA"/>
+        </w:rPr>
+        <w:t>a</w:t>
+      </w:r>
+      <w:r>
+        <w:rPr>
+          <w:rFonts w:eastAsia="Calibri" w:cs="Calibri"/>
+          <w:b w:val="false"/>
+          <w:bCs w:val="false"/>
+          <w:i w:val="false"/>
+          <w:iCs w:val="false"/>
+          <w:caps w:val="false"/>
+          <w:smallCaps w:val="false"/>
+          <w:strike w:val="false"/>
+          <w:dstrike w:val="false"/>
+          <w:outline w:val="false"/>
+          <w:color w:val="000000"/>
+          <w:spacing w:val="0"/>
+          <w:w w:val="100"/>
+          <w:kern w:val="2"/>
+          <w:position w:val="0"/>
+          <w:sz w:val="22"/>
+          <w:sz w:val="22"/>
+          <w:szCs w:val="22"/>
+          <w:u w:val="none"/>
+          <w:shd w:fill="auto" w:val="clear"/>
+          <w:vertAlign w:val="baseline"/>
+          <w:em w:val="none"/>
+          <w:lang w:val="it-IT" w:eastAsia="zh-CN" w:bidi="ar-SA"/>
+        </w:rPr>
+        <w:t xml:space="preserve">  tabella relativa alla specifica dimensione che si intende analizzare (es.  Environmental, Economic, Social, ecc.) </w:t>
       </w:r>
       <w:r>
         <w:rPr>
@@ -2956,6 +2999,204 @@
         <w:pStyle w:val="Normale1"/>
         <w:jc w:val="both"/>
         <w:rPr>
+          <w:b w:val="false"/>
+          <w:b w:val="false"/>
+          <w:bCs w:val="false"/>
+        </w:rPr>
+      </w:pPr>
+      <w:r>
+        <w:rPr>
+          <w:rFonts w:eastAsia="Calibri" w:cs="Calibri"/>
+          <w:b w:val="false"/>
+          <w:bCs w:val="false"/>
+          <w:i w:val="false"/>
+          <w:iCs w:val="false"/>
+          <w:caps w:val="false"/>
+          <w:smallCaps w:val="false"/>
+          <w:strike w:val="false"/>
+          <w:dstrike w:val="false"/>
+          <w:outline w:val="false"/>
+          <w:color w:val="000000"/>
+          <w:spacing w:val="0"/>
+          <w:w w:val="100"/>
+          <w:kern w:val="2"/>
+          <w:position w:val="0"/>
+          <w:sz w:val="22"/>
+          <w:sz w:val="22"/>
+          <w:szCs w:val="22"/>
+          <w:u w:val="none"/>
+          <w:shd w:fill="auto" w:val="clear"/>
+          <w:vertAlign w:val="baseline"/>
+          <w:em w:val="none"/>
+          <w:lang w:val="it-IT" w:eastAsia="zh-CN" w:bidi="ar-SA"/>
+        </w:rPr>
+        <w:t xml:space="preserve">Il nome della nuova pagina con la relativa tabella identifica la “dimensione” di valutazione della sostenibilità. Come impostazione predefinitavi SSAM propone le dimensioni “Environmental, Economic e Social” ma l’utente può sceglierne altri, </w:t>
+      </w:r>
+      <w:r>
+        <w:rPr>
+          <w:rFonts w:eastAsia="Calibri" w:cs="Calibri"/>
+          <w:b w:val="false"/>
+          <w:bCs w:val="false"/>
+          <w:i w:val="false"/>
+          <w:iCs w:val="false"/>
+          <w:caps w:val="false"/>
+          <w:smallCaps w:val="false"/>
+          <w:strike w:val="false"/>
+          <w:dstrike w:val="false"/>
+          <w:outline w:val="false"/>
+          <w:color w:val="000000"/>
+          <w:spacing w:val="0"/>
+          <w:w w:val="100"/>
+          <w:kern w:val="2"/>
+          <w:position w:val="0"/>
+          <w:sz w:val="22"/>
+          <w:sz w:val="22"/>
+          <w:szCs w:val="22"/>
+          <w:u w:val="none"/>
+          <w:shd w:fill="auto" w:val="clear"/>
+          <w:vertAlign w:val="baseline"/>
+          <w:em w:val="none"/>
+          <w:lang w:val="it-IT" w:eastAsia="zh-CN" w:bidi="ar-SA"/>
+        </w:rPr>
+        <w:t>alternativi o aggiuntivi,</w:t>
+      </w:r>
+      <w:r>
+        <w:rPr>
+          <w:rFonts w:eastAsia="Calibri" w:cs="Calibri"/>
+          <w:b w:val="false"/>
+          <w:bCs w:val="false"/>
+          <w:i w:val="false"/>
+          <w:iCs w:val="false"/>
+          <w:caps w:val="false"/>
+          <w:smallCaps w:val="false"/>
+          <w:strike w:val="false"/>
+          <w:dstrike w:val="false"/>
+          <w:outline w:val="false"/>
+          <w:color w:val="000000"/>
+          <w:spacing w:val="0"/>
+          <w:w w:val="100"/>
+          <w:kern w:val="2"/>
+          <w:position w:val="0"/>
+          <w:sz w:val="22"/>
+          <w:sz w:val="22"/>
+          <w:szCs w:val="22"/>
+          <w:u w:val="none"/>
+          <w:shd w:fill="auto" w:val="clear"/>
+          <w:vertAlign w:val="baseline"/>
+          <w:em w:val="none"/>
+          <w:lang w:val="it-IT" w:eastAsia="zh-CN" w:bidi="ar-SA"/>
+        </w:rPr>
+        <w:t xml:space="preserve"> semplicemente editandone il nome nella casella di testo del menù a tendina. </w:t>
+      </w:r>
+    </w:p>
+    <w:p>
+      <w:pPr>
+        <w:pStyle w:val="Normale1"/>
+        <w:jc w:val="both"/>
+        <w:rPr>
+          <w:rFonts w:eastAsia="Calibri" w:cs="Calibri"/>
+          <w:i w:val="false"/>
+          <w:i w:val="false"/>
+          <w:iCs w:val="false"/>
+          <w:caps w:val="false"/>
+          <w:smallCaps w:val="false"/>
+          <w:strike w:val="false"/>
+          <w:dstrike w:val="false"/>
+          <w:outline w:val="false"/>
+          <w:color w:val="000000"/>
+          <w:spacing w:val="0"/>
+          <w:w w:val="100"/>
+          <w:kern w:val="2"/>
+          <w:position w:val="0"/>
+          <w:sz w:val="22"/>
+          <w:sz w:val="22"/>
+          <w:szCs w:val="22"/>
+          <w:u w:val="none"/>
+          <w:shd w:fill="auto" w:val="clear"/>
+          <w:vertAlign w:val="baseline"/>
+          <w:em w:val="none"/>
+          <w:lang w:val="it-IT" w:eastAsia="zh-CN" w:bidi="ar-SA"/>
+        </w:rPr>
+      </w:pPr>
+      <w:r>
+        <w:rPr>
+          <w:b w:val="false"/>
+          <w:bCs w:val="false"/>
+        </w:rPr>
+      </w:r>
+    </w:p>
+    <w:p>
+      <w:pPr>
+        <w:pStyle w:val="Normale1"/>
+        <w:jc w:val="both"/>
+        <w:rPr>
+          <w:b w:val="false"/>
+          <w:b w:val="false"/>
+          <w:bCs w:val="false"/>
+        </w:rPr>
+      </w:pPr>
+      <w:r>
+        <w:rPr>
+          <w:rFonts w:eastAsia="Calibri" w:cs="Calibri"/>
+          <w:b w:val="false"/>
+          <w:bCs w:val="false"/>
+          <w:i w:val="false"/>
+          <w:iCs w:val="false"/>
+          <w:caps w:val="false"/>
+          <w:smallCaps w:val="false"/>
+          <w:strike w:val="false"/>
+          <w:dstrike w:val="false"/>
+          <w:outline w:val="false"/>
+          <w:color w:val="000000"/>
+          <w:spacing w:val="0"/>
+          <w:w w:val="100"/>
+          <w:kern w:val="2"/>
+          <w:position w:val="0"/>
+          <w:sz w:val="22"/>
+          <w:sz w:val="22"/>
+          <w:szCs w:val="22"/>
+          <w:u w:val="none"/>
+          <w:shd w:fill="auto" w:val="clear"/>
+          <w:vertAlign w:val="baseline"/>
+          <w:em w:val="none"/>
+          <w:lang w:val="it-IT" w:eastAsia="zh-CN" w:bidi="ar-SA"/>
+        </w:rPr>
+        <w:t xml:space="preserve">Se si desidera caricare le impostazioni eseguite nell’ultima elaborazione fatta sul file geografico in esame, è possibile scegliere dal menù contestuale l’opzione “Load data from JSON”; </w:t>
+      </w:r>
+      <w:r>
+        <w:rPr>
+          <w:rFonts w:eastAsia="Calibri" w:cs="Calibri"/>
+          <w:b w:val="false"/>
+          <w:bCs w:val="false"/>
+          <w:i w:val="false"/>
+          <w:iCs w:val="false"/>
+          <w:caps w:val="false"/>
+          <w:smallCaps w:val="false"/>
+          <w:strike w:val="false"/>
+          <w:dstrike w:val="false"/>
+          <w:outline w:val="false"/>
+          <w:color w:val="000000"/>
+          <w:spacing w:val="0"/>
+          <w:w w:val="100"/>
+          <w:kern w:val="2"/>
+          <w:position w:val="0"/>
+          <w:sz w:val="22"/>
+          <w:sz w:val="22"/>
+          <w:szCs w:val="22"/>
+          <w:u w:val="none"/>
+          <w:shd w:fill="auto" w:val="clear"/>
+          <w:vertAlign w:val="baseline"/>
+          <w:em w:val="none"/>
+          <w:lang w:val="it-IT" w:eastAsia="zh-CN" w:bidi="ar-SA"/>
+        </w:rPr>
+        <w:t>se il file geografico che su cui si sta lavorando non è mai stato valutato, tale opzione non sarà utilizzabile.</w:t>
+      </w:r>
+    </w:p>
+    <w:p>
+      <w:pPr>
+        <w:pStyle w:val="Normale1"/>
+        <w:jc w:val="both"/>
+        <w:rPr>
           <w:rFonts w:cs="Calibri"/>
         </w:rPr>
       </w:pPr>
@@ -2974,7 +3215,7 @@
                 <wp:positionV relativeFrom="paragraph">
                   <wp:posOffset>635</wp:posOffset>
                 </wp:positionV>
-                <wp:extent cx="6122035" cy="3816350"/>
+                <wp:extent cx="6122670" cy="3816985"/>
                 <wp:effectExtent l="0" t="0" r="0" b="0"/>
                 <wp:wrapSquare wrapText="largest"/>
                 <wp:docPr id="10" name="Cornice12"/>
@@ -2985,7 +3226,7 @@
                       <wps:spPr>
                         <a:xfrm>
                           <a:off x="0" y="0"/>
-                          <a:ext cx="6121440" cy="3815640"/>
+                          <a:ext cx="6122160" cy="3816360"/>
                         </a:xfrm>
                         <a:prstGeom prst="rect">
                           <a:avLst/>
@@ -3109,7 +3350,7 @@
           </mc:Choice>
           <mc:Fallback>
             <w:pict>
-              <v:rect id="shape_0" ID="Cornice12" path="m0,0l-2147483645,0l-2147483645,-2147483646l0,-2147483646xe" fillcolor="white" stroked="f" style="position:absolute;margin-left:-0.05pt;margin-top:0.05pt;width:481.95pt;height:300.4pt;mso-wrap-style:square;v-text-anchor:top;mso-position-horizontal:center">
+              <v:rect id="shape_0" ID="Cornice12" path="m0,0l-2147483645,0l-2147483645,-2147483646l0,-2147483646xe" fillcolor="white" stroked="f" style="position:absolute;margin-left:-0.1pt;margin-top:0.05pt;width:482pt;height:300.45pt;mso-wrap-style:square;v-text-anchor:top;mso-position-horizontal:center">
                 <v:fill o:detectmouseclick="t" type="solid" color2="black"/>
                 <v:stroke color="#3465a4" joinstyle="round" endcap="flat"/>
                 <v:textbox>
@@ -3413,31 +3654,7 @@
           <w:rFonts w:cs="Calibri"/>
           <w:color w:val="auto"/>
         </w:rPr>
-        <w:t>Ciascuna delle schede generate, che corrispondono ad altrettante “dimensioni” di valutazione della sostenibilità, devono essere configurate e popolate con i pertinenti parametri di valutazione.</w:t>
-      </w:r>
-    </w:p>
-    <w:p>
-      <w:pPr>
-        <w:pStyle w:val="Normale1"/>
-        <w:spacing w:before="0" w:after="0"/>
-        <w:jc w:val="both"/>
-        <w:rPr>
-          <w:color w:val="auto"/>
-        </w:rPr>
-      </w:pPr>
-      <w:r>
-        <w:rPr>
-          <w:rFonts w:cs="Calibri"/>
-          <w:color w:val="auto"/>
-        </w:rPr>
-        <w:t xml:space="preserve"> </w:t>
-      </w:r>
-      <w:r>
-        <w:rPr>
-          <w:rFonts w:cs="Calibri"/>
-          <w:color w:val="auto"/>
-        </w:rPr>
-        <w:t xml:space="preserve">Le colonne della tabella sono costituite dai campi della tabella degli attributi del file geografico. Infatti, una volta definiti quali siano i criteri  che </w:t>
+        <w:t xml:space="preserve">Ciascuna delle schede generate, </w:t>
       </w:r>
       <w:r>
         <w:rPr>
@@ -3465,318 +3682,28 @@
           <w:em w:val="none"/>
           <w:lang w:val="it-IT" w:eastAsia="zh-CN" w:bidi="ar-SA"/>
         </w:rPr>
-        <w:t>devono entrare</w:t>
+        <w:t>corrispondente</w:t>
       </w:r>
       <w:r>
         <w:rPr>
           <w:rFonts w:cs="Calibri"/>
           <w:color w:val="auto"/>
         </w:rPr>
-        <w:t xml:space="preserve"> nella valutazione della sostenibilità, vanno definite alcune informazioni aggiuntive riportate nelle righe della tabella. La riga “</w:t>
-      </w:r>
-      <w:r>
-        <w:rPr>
-          <w:rFonts w:cs="Calibri"/>
-          <w:i/>
-          <w:iCs/>
+        <w:t xml:space="preserve"> ad altrettante “dimensioni” di valutazione della sostenibilità, dev</w:t>
+      </w:r>
+      <w:r>
+        <w:rPr>
+          <w:rFonts w:cs="Calibri"/>
           <w:color w:val="auto"/>
         </w:rPr>
-        <w:t>Weights</w:t>
+        <w:t>e</w:t>
       </w:r>
       <w:r>
         <w:rPr>
           <w:rFonts w:cs="Calibri"/>
           <w:color w:val="auto"/>
         </w:rPr>
-        <w:t>” contiene i pesi attribuiti al criterio riportato nella colonna; questo valore può essere definito dall'utente con un inserimento diretto, dopo averli definiti con la metodologia ritenuta più pertinente. “Preference” qualifica il singolo criterio in funzione della preferenza assegnata nel calcolo della sostenibilità. Se all'aumentare del valore numerico del criterio la sostenibilità tende a crescere, allora il valore è da impostare come “</w:t>
-      </w:r>
-      <w:r>
-        <w:rPr>
-          <w:rFonts w:cs="Calibri"/>
-          <w:i/>
-          <w:iCs/>
-          <w:color w:val="auto"/>
-        </w:rPr>
-        <w:t>Gain</w:t>
-      </w:r>
-      <w:r>
-        <w:rPr>
-          <w:rFonts w:cs="Calibri"/>
-          <w:color w:val="auto"/>
-        </w:rPr>
-        <w:t>”, diversamente dovrà essere posto come “</w:t>
-      </w:r>
-      <w:r>
-        <w:rPr>
-          <w:rFonts w:cs="Calibri"/>
-          <w:i/>
-          <w:iCs/>
-          <w:color w:val="auto"/>
-        </w:rPr>
-        <w:t>Cost</w:t>
-      </w:r>
-      <w:r>
-        <w:rPr>
-          <w:rFonts w:cs="Calibri"/>
-          <w:color w:val="auto"/>
-        </w:rPr>
-        <w:t>”. Cliccando  sulla casella con il mouse, il valore cambierà alternativamente da “</w:t>
-      </w:r>
-      <w:r>
-        <w:rPr>
-          <w:rFonts w:cs="Calibri"/>
-          <w:i/>
-          <w:iCs/>
-          <w:color w:val="auto"/>
-        </w:rPr>
-        <w:t>Gain”</w:t>
-      </w:r>
-      <w:r>
-        <w:rPr>
-          <w:rFonts w:cs="Calibri"/>
-          <w:color w:val="auto"/>
-        </w:rPr>
-        <w:t xml:space="preserve"> a “</w:t>
-      </w:r>
-      <w:r>
-        <w:rPr>
-          <w:rFonts w:cs="Calibri"/>
-          <w:i/>
-          <w:iCs/>
-          <w:color w:val="auto"/>
-        </w:rPr>
-        <w:t>Cost”</w:t>
-      </w:r>
-      <w:r>
-        <w:rPr>
-          <w:rFonts w:cs="Calibri"/>
-          <w:color w:val="auto"/>
-        </w:rPr>
-        <w:t xml:space="preserve"> e viceversa, aggiornando contemporaneamente anche i valori di “</w:t>
-      </w:r>
-      <w:r>
-        <w:rPr>
-          <w:rFonts w:cs="Calibri"/>
-          <w:i/>
-          <w:iCs/>
-          <w:color w:val="auto"/>
-        </w:rPr>
-        <w:t>Ideal point</w:t>
-      </w:r>
-      <w:r>
-        <w:rPr>
-          <w:rFonts w:cs="Calibri"/>
-          <w:color w:val="auto"/>
-        </w:rPr>
-        <w:t>” e “</w:t>
-      </w:r>
-      <w:r>
-        <w:rPr>
-          <w:rFonts w:cs="Calibri"/>
-          <w:i/>
-          <w:iCs/>
-          <w:color w:val="auto"/>
-        </w:rPr>
-        <w:t>Worst point</w:t>
-      </w:r>
-      <w:r>
-        <w:rPr>
-          <w:rFonts w:cs="Calibri"/>
-          <w:color w:val="auto"/>
-        </w:rPr>
-        <w:t>”. Queste ultime due righe riportano di default il valore ottimale (</w:t>
-      </w:r>
-      <w:r>
-        <w:rPr>
-          <w:rFonts w:cs="Calibri"/>
-          <w:i/>
-          <w:iCs/>
-          <w:color w:val="auto"/>
-        </w:rPr>
-        <w:t>Ideal point</w:t>
-      </w:r>
-      <w:r>
-        <w:rPr>
-          <w:rFonts w:cs="Calibri"/>
-          <w:color w:val="auto"/>
-        </w:rPr>
-        <w:t>) e il valore peggiore (worst point) riferiti alla tabella degli attributo del file su cui viene eseguita l'analisi. Ad esempio, se ci si riferisce al criterio “Energia prodotta da fonti rinnovabili”, la preferenza da impostare sarà di tipo “</w:t>
-      </w:r>
-      <w:r>
-        <w:rPr>
-          <w:rFonts w:cs="Calibri"/>
-          <w:i/>
-          <w:iCs/>
-          <w:color w:val="auto"/>
-        </w:rPr>
-        <w:t>Gain</w:t>
-      </w:r>
-      <w:r>
-        <w:rPr>
-          <w:rFonts w:cs="Calibri"/>
-          <w:color w:val="auto"/>
-        </w:rPr>
-        <w:t>”,  perché l'incremento del valore dell'indicatore  determina anche un incremento dell'indice di sostenibilità. Ne consegue che l'”</w:t>
-      </w:r>
-      <w:r>
-        <w:rPr>
-          <w:rFonts w:cs="Calibri"/>
-          <w:i/>
-          <w:iCs/>
-          <w:color w:val="auto"/>
-        </w:rPr>
-        <w:t>Ideal pont</w:t>
-      </w:r>
-      <w:r>
-        <w:rPr>
-          <w:rFonts w:cs="Calibri"/>
-          <w:color w:val="auto"/>
-        </w:rPr>
-        <w:t xml:space="preserve"> “ proposto dal plugin sarà quello massimo presente nella tabella degli attributi per il criterio “Energia prodotta da fonti rinnovabili”, mentre il valore minimo dell'indicatore corrisponderà al “</w:t>
-      </w:r>
-      <w:r>
-        <w:rPr>
-          <w:rFonts w:cs="Calibri"/>
-          <w:i/>
-          <w:iCs/>
-          <w:color w:val="auto"/>
-        </w:rPr>
-        <w:t>Worst point</w:t>
-      </w:r>
-      <w:r>
-        <w:rPr>
-          <w:rFonts w:cs="Calibri"/>
-          <w:color w:val="auto"/>
-        </w:rPr>
-        <w:t>”. Diversamente, ad esempio per il criterio “Polveri sottili PM10”, la preferenza dovrà essere impostata su “</w:t>
-      </w:r>
-      <w:r>
-        <w:rPr>
-          <w:rFonts w:cs="Calibri"/>
-          <w:i/>
-          <w:iCs/>
-          <w:color w:val="auto"/>
-        </w:rPr>
-        <w:t>Cost</w:t>
-      </w:r>
-      <w:r>
-        <w:rPr>
-          <w:rFonts w:cs="Calibri"/>
-          <w:color w:val="auto"/>
-        </w:rPr>
-        <w:t>” e l'</w:t>
-      </w:r>
-      <w:r>
-        <w:rPr>
-          <w:rFonts w:cs="Calibri"/>
-          <w:i/>
-          <w:iCs/>
-          <w:color w:val="auto"/>
-        </w:rPr>
-        <w:t>Ideal point</w:t>
-      </w:r>
-      <w:r>
-        <w:rPr>
-          <w:rFonts w:cs="Calibri"/>
-          <w:color w:val="auto"/>
-        </w:rPr>
-        <w:t xml:space="preserve"> scelto sarà il valore minimo, poiché minore è la concentrazioni di inquinanti e maggiore sarà il contributo  al calcolo dell'indice di sostenibilità. I valori di “</w:t>
-      </w:r>
-      <w:r>
-        <w:rPr>
-          <w:rFonts w:cs="Calibri"/>
-          <w:i/>
-          <w:iCs/>
-          <w:color w:val="auto"/>
-        </w:rPr>
-        <w:t>Ideal point</w:t>
-      </w:r>
-      <w:r>
-        <w:rPr>
-          <w:rFonts w:cs="Calibri"/>
-          <w:color w:val="auto"/>
-        </w:rPr>
-        <w:t>” e “</w:t>
-      </w:r>
-      <w:r>
-        <w:rPr>
-          <w:rFonts w:cs="Calibri"/>
-          <w:i/>
-          <w:iCs/>
-          <w:color w:val="auto"/>
-        </w:rPr>
-        <w:t>Worst point</w:t>
-      </w:r>
-      <w:r>
-        <w:rPr>
-          <w:rFonts w:cs="Calibri"/>
-          <w:color w:val="auto"/>
-        </w:rPr>
-        <w:t>” così determinati sono semplicemente proposti dal sistema all'utente il quale può modificarli indicando diversi valori, anche non compresi nel dominio dei valori del criterio nella tabella degli attributi. E' il caso, ad esempio, di limiti imposti dalla legge o di target proposti o, semplicemente, fissati dall'utente. In ogni caso occorre ricordare che cliccando semplicemente sulla cella della preferenza e cambiando il valore di quest'ultima da “</w:t>
-      </w:r>
-      <w:r>
-        <w:rPr>
-          <w:rFonts w:cs="Calibri"/>
-          <w:i/>
-          <w:iCs/>
-          <w:color w:val="auto"/>
-        </w:rPr>
-        <w:t>Cost</w:t>
-      </w:r>
-      <w:r>
-        <w:rPr>
-          <w:rFonts w:cs="Calibri"/>
-          <w:color w:val="auto"/>
-        </w:rPr>
-        <w:t>” a “</w:t>
-      </w:r>
-      <w:r>
-        <w:rPr>
-          <w:rFonts w:cs="Calibri"/>
-          <w:i/>
-          <w:iCs/>
-          <w:color w:val="auto"/>
-        </w:rPr>
-        <w:t>Gain</w:t>
-      </w:r>
-      <w:r>
-        <w:rPr>
-          <w:rFonts w:cs="Calibri"/>
-          <w:color w:val="auto"/>
-        </w:rPr>
-        <w:t>” e viceversa, l'“</w:t>
-      </w:r>
-      <w:r>
-        <w:rPr>
-          <w:rFonts w:cs="Calibri"/>
-          <w:i/>
-          <w:iCs/>
-          <w:color w:val="auto"/>
-        </w:rPr>
-        <w:t>Ideal point</w:t>
-      </w:r>
-      <w:r>
-        <w:rPr>
-          <w:rFonts w:cs="Calibri"/>
-          <w:color w:val="auto"/>
-        </w:rPr>
-        <w:t>” e il “</w:t>
-      </w:r>
-      <w:r>
-        <w:rPr>
-          <w:rFonts w:cs="Calibri"/>
-          <w:i/>
-          <w:iCs/>
-          <w:color w:val="auto"/>
-        </w:rPr>
-        <w:t>Worst point</w:t>
-      </w:r>
-      <w:r>
-        <w:rPr>
-          <w:rFonts w:cs="Calibri"/>
-          <w:color w:val="auto"/>
-        </w:rPr>
-        <w:t xml:space="preserve">” verranno invertiti di valore. </w:t>
+        <w:t xml:space="preserve"> essere configurate e popolate con i pertinenti parametri di valutazione.</w:t>
       </w:r>
     </w:p>
     <w:p>
@@ -3784,62 +3711,23 @@
         <w:pStyle w:val="Normale1"/>
         <w:spacing w:before="0" w:after="0"/>
         <w:jc w:val="both"/>
-        <w:rPr/>
-      </w:pPr>
-      <w:r>
-        <w:rPr>
-          <w:rFonts w:cs="Calibri"/>
+        <w:rPr>
           <w:color w:val="auto"/>
         </w:rPr>
-        <w:t>Questa fase di configurazione deve essere ripetuta con le stesse modalità per tutte le tabelle generate dall’utente. SSAM eseguirà l'algoritmo di analisi multi-criteri TOPSIS per ciascun gruppo di criteri scelti per valutare le dimensioni  scelte  per la valutazione della sostenibilità.</w:t>
-      </w:r>
-    </w:p>
-    <w:p>
-      <w:pPr>
-        <w:pStyle w:val="Normale1"/>
-        <w:spacing w:before="0" w:after="0"/>
-        <w:jc w:val="both"/>
-        <w:rPr/>
-      </w:pPr>
-      <w:r>
-        <w:rPr>
-          <w:rFonts w:cs="Calibri"/>
-        </w:rPr>
-        <w:t>Completata la fase di impostazione, deve essere pigiato il pulsante “</w:t>
-      </w:r>
-      <w:r>
-        <w:rPr>
-          <w:rFonts w:eastAsia="Calibri" w:cs="Calibri"/>
-          <w:b w:val="false"/>
-          <w:bCs w:val="false"/>
-          <w:i/>
-          <w:iCs/>
-          <w:caps w:val="false"/>
-          <w:smallCaps w:val="false"/>
-          <w:strike w:val="false"/>
-          <w:dstrike w:val="false"/>
-          <w:outline w:val="false"/>
-          <w:color w:val="000000"/>
-          <w:spacing w:val="0"/>
-          <w:w w:val="100"/>
-          <w:kern w:val="2"/>
-          <w:position w:val="0"/>
-          <w:sz w:val="22"/>
-          <w:sz w:val="22"/>
-          <w:szCs w:val="22"/>
-          <w:u w:val="none"/>
-          <w:shd w:fill="auto" w:val="clear"/>
-          <w:vertAlign w:val="baseline"/>
-          <w:em w:val="none"/>
-          <w:lang w:val="it-IT" w:eastAsia="zh-CN" w:bidi="ar-SA"/>
-        </w:rPr>
-        <w:t>Process</w:t>
-      </w:r>
-      <w:r>
-        <w:rPr>
-          <w:rFonts w:cs="Calibri"/>
-        </w:rPr>
-        <w:t xml:space="preserve">” o </w:t>
+      </w:pPr>
+      <w:r>
+        <w:rPr>
+          <w:rFonts w:cs="Calibri"/>
+          <w:color w:val="auto"/>
+        </w:rPr>
+        <w:t xml:space="preserve"> </w:t>
+      </w:r>
+      <w:r>
+        <w:rPr>
+          <w:rFonts w:cs="Calibri"/>
+          <w:color w:val="auto"/>
+        </w:rPr>
+        <w:t xml:space="preserve">Le colonne della tabella sono costituite dai campi della tabella degli attributi del file geografico. Infatti, una volta definiti quali siano i criteri  che </w:t>
       </w:r>
       <w:r>
         <w:rPr>
@@ -3867,13 +3755,381 @@
           <w:em w:val="none"/>
           <w:lang w:val="it-IT" w:eastAsia="zh-CN" w:bidi="ar-SA"/>
         </w:rPr>
-        <w:t>va selezionata</w:t>
-      </w:r>
-      <w:r>
-        <w:rPr>
-          <w:rFonts w:cs="Calibri"/>
-        </w:rPr>
-        <w:t xml:space="preserve"> la stessa voce dal menù contestuale affinché il plugin </w:t>
+        <w:t>devono entrare</w:t>
+      </w:r>
+      <w:r>
+        <w:rPr>
+          <w:rFonts w:cs="Calibri"/>
+          <w:color w:val="auto"/>
+        </w:rPr>
+        <w:t xml:space="preserve"> nella valutazione della sostenibilità, vanno definite alcune informazioni aggiuntive riportate nelle righe della tabella. La riga “</w:t>
+      </w:r>
+      <w:r>
+        <w:rPr>
+          <w:rFonts w:cs="Calibri"/>
+          <w:i/>
+          <w:iCs/>
+          <w:color w:val="auto"/>
+        </w:rPr>
+        <w:t>Weights</w:t>
+      </w:r>
+      <w:r>
+        <w:rPr>
+          <w:rFonts w:cs="Calibri"/>
+          <w:color w:val="auto"/>
+        </w:rPr>
+        <w:t>” contiene i pesi attribuiti al criterio riportato nella colonna; questo valore può essere definito dall'utente con un inserimento diretto, dopo averli definiti con la metodologia ritenuta più pertinente. “Preference” qualifica il singolo criterio in funzione della preferenza assegnata nel calcolo della sostenibilità. Se all'aumentare del valore numerico del criterio la sostenibilità tende a crescere, allora il valore è da impostare come “</w:t>
+      </w:r>
+      <w:r>
+        <w:rPr>
+          <w:rFonts w:cs="Calibri"/>
+          <w:i/>
+          <w:iCs/>
+          <w:color w:val="auto"/>
+        </w:rPr>
+        <w:t>Gain</w:t>
+      </w:r>
+      <w:r>
+        <w:rPr>
+          <w:rFonts w:cs="Calibri"/>
+          <w:color w:val="auto"/>
+        </w:rPr>
+        <w:t>”, diversamente dovrà essere posto come “</w:t>
+      </w:r>
+      <w:r>
+        <w:rPr>
+          <w:rFonts w:cs="Calibri"/>
+          <w:i/>
+          <w:iCs/>
+          <w:color w:val="auto"/>
+        </w:rPr>
+        <w:t>Cost</w:t>
+      </w:r>
+      <w:r>
+        <w:rPr>
+          <w:rFonts w:cs="Calibri"/>
+          <w:color w:val="auto"/>
+        </w:rPr>
+        <w:t>”. Cliccando  sulla casella con il mouse, il valore cambierà alternativamente da “</w:t>
+      </w:r>
+      <w:r>
+        <w:rPr>
+          <w:rFonts w:cs="Calibri"/>
+          <w:i/>
+          <w:iCs/>
+          <w:color w:val="auto"/>
+        </w:rPr>
+        <w:t>Gain”</w:t>
+      </w:r>
+      <w:r>
+        <w:rPr>
+          <w:rFonts w:cs="Calibri"/>
+          <w:color w:val="auto"/>
+        </w:rPr>
+        <w:t xml:space="preserve"> a “</w:t>
+      </w:r>
+      <w:r>
+        <w:rPr>
+          <w:rFonts w:cs="Calibri"/>
+          <w:i/>
+          <w:iCs/>
+          <w:color w:val="auto"/>
+        </w:rPr>
+        <w:t>Cost”</w:t>
+      </w:r>
+      <w:r>
+        <w:rPr>
+          <w:rFonts w:cs="Calibri"/>
+          <w:color w:val="auto"/>
+        </w:rPr>
+        <w:t xml:space="preserve"> e viceversa, aggiornando contemporaneamente anche i valori di “</w:t>
+      </w:r>
+      <w:r>
+        <w:rPr>
+          <w:rFonts w:cs="Calibri"/>
+          <w:i/>
+          <w:iCs/>
+          <w:color w:val="auto"/>
+        </w:rPr>
+        <w:t>Ideal point</w:t>
+      </w:r>
+      <w:r>
+        <w:rPr>
+          <w:rFonts w:cs="Calibri"/>
+          <w:color w:val="auto"/>
+        </w:rPr>
+        <w:t>” e “</w:t>
+      </w:r>
+      <w:r>
+        <w:rPr>
+          <w:rFonts w:cs="Calibri"/>
+          <w:i/>
+          <w:iCs/>
+          <w:color w:val="auto"/>
+        </w:rPr>
+        <w:t>Worst point</w:t>
+      </w:r>
+      <w:r>
+        <w:rPr>
+          <w:rFonts w:cs="Calibri"/>
+          <w:color w:val="auto"/>
+        </w:rPr>
+        <w:t>”. Queste ultime due righe riportano di default il valore ottimale (</w:t>
+      </w:r>
+      <w:r>
+        <w:rPr>
+          <w:rFonts w:cs="Calibri"/>
+          <w:i/>
+          <w:iCs/>
+          <w:color w:val="auto"/>
+        </w:rPr>
+        <w:t>Ideal point</w:t>
+      </w:r>
+      <w:r>
+        <w:rPr>
+          <w:rFonts w:cs="Calibri"/>
+          <w:color w:val="auto"/>
+        </w:rPr>
+        <w:t>) e il valore peggiore (worst point) riferiti alla tabella degli attributo del file su cui viene eseguita l'analisi. Ad esempio, se ci si riferisce al criterio “Energia prodotta da fonti rinnovabili”, la preferenza da impostare sarà di tipo “</w:t>
+      </w:r>
+      <w:r>
+        <w:rPr>
+          <w:rFonts w:cs="Calibri"/>
+          <w:i/>
+          <w:iCs/>
+          <w:color w:val="auto"/>
+        </w:rPr>
+        <w:t>Gain</w:t>
+      </w:r>
+      <w:r>
+        <w:rPr>
+          <w:rFonts w:cs="Calibri"/>
+          <w:color w:val="auto"/>
+        </w:rPr>
+        <w:t>”,  perché l'incremento del valore dell'indicatore  determina anche un incremento dell'indice di sostenibilità. Ne consegue che l'”</w:t>
+      </w:r>
+      <w:r>
+        <w:rPr>
+          <w:rFonts w:cs="Calibri"/>
+          <w:i/>
+          <w:iCs/>
+          <w:color w:val="auto"/>
+        </w:rPr>
+        <w:t>Ideal pont</w:t>
+      </w:r>
+      <w:r>
+        <w:rPr>
+          <w:rFonts w:cs="Calibri"/>
+          <w:color w:val="auto"/>
+        </w:rPr>
+        <w:t xml:space="preserve"> “ proposto dal plugin sarà quello massimo presente nella tabella degli attributi per il criterio “Energia prodotta da fonti rinnovabili”, mentre il valore minimo dell'indicatore corrisponderà al “</w:t>
+      </w:r>
+      <w:r>
+        <w:rPr>
+          <w:rFonts w:cs="Calibri"/>
+          <w:i/>
+          <w:iCs/>
+          <w:color w:val="auto"/>
+        </w:rPr>
+        <w:t>Worst point</w:t>
+      </w:r>
+      <w:r>
+        <w:rPr>
+          <w:rFonts w:cs="Calibri"/>
+          <w:color w:val="auto"/>
+        </w:rPr>
+        <w:t>”. Diversamente, ad esempio per il criterio “Polveri sottili PM10”, la preferenza dovrà essere impostata su “</w:t>
+      </w:r>
+      <w:r>
+        <w:rPr>
+          <w:rFonts w:cs="Calibri"/>
+          <w:i/>
+          <w:iCs/>
+          <w:color w:val="auto"/>
+        </w:rPr>
+        <w:t>Cost</w:t>
+      </w:r>
+      <w:r>
+        <w:rPr>
+          <w:rFonts w:cs="Calibri"/>
+          <w:color w:val="auto"/>
+        </w:rPr>
+        <w:t>” e l'</w:t>
+      </w:r>
+      <w:r>
+        <w:rPr>
+          <w:rFonts w:cs="Calibri"/>
+          <w:i/>
+          <w:iCs/>
+          <w:color w:val="auto"/>
+        </w:rPr>
+        <w:t>Ideal point</w:t>
+      </w:r>
+      <w:r>
+        <w:rPr>
+          <w:rFonts w:cs="Calibri"/>
+          <w:color w:val="auto"/>
+        </w:rPr>
+        <w:t xml:space="preserve"> scelto sarà il valore minimo, poiché minore è la concentrazioni di inquinanti e maggiore sarà il contributo  al calcolo dell'indice di sostenibilità. I valori di “</w:t>
+      </w:r>
+      <w:r>
+        <w:rPr>
+          <w:rFonts w:cs="Calibri"/>
+          <w:i/>
+          <w:iCs/>
+          <w:color w:val="auto"/>
+        </w:rPr>
+        <w:t>Ideal point</w:t>
+      </w:r>
+      <w:r>
+        <w:rPr>
+          <w:rFonts w:cs="Calibri"/>
+          <w:color w:val="auto"/>
+        </w:rPr>
+        <w:t>” e “</w:t>
+      </w:r>
+      <w:r>
+        <w:rPr>
+          <w:rFonts w:cs="Calibri"/>
+          <w:i/>
+          <w:iCs/>
+          <w:color w:val="auto"/>
+        </w:rPr>
+        <w:t>Worst point</w:t>
+      </w:r>
+      <w:r>
+        <w:rPr>
+          <w:rFonts w:cs="Calibri"/>
+          <w:color w:val="auto"/>
+        </w:rPr>
+        <w:t>” così determinati sono semplicemente proposti dal sistema all'utente il quale può modificarli indicando diversi valori, anche non compresi nel dominio dei valori del criterio nella tabella degli attributi. E' il caso, ad esempio, di limiti imposti dalla legge o di target proposti o, semplicemente, fissati dall'utente. In ogni caso occorre ricordare che cliccando semplicemente sulla cella della preferenza e cambiando il valore di quest'ultima da “</w:t>
+      </w:r>
+      <w:r>
+        <w:rPr>
+          <w:rFonts w:cs="Calibri"/>
+          <w:i/>
+          <w:iCs/>
+          <w:color w:val="auto"/>
+        </w:rPr>
+        <w:t>Cost</w:t>
+      </w:r>
+      <w:r>
+        <w:rPr>
+          <w:rFonts w:cs="Calibri"/>
+          <w:color w:val="auto"/>
+        </w:rPr>
+        <w:t>” a “</w:t>
+      </w:r>
+      <w:r>
+        <w:rPr>
+          <w:rFonts w:cs="Calibri"/>
+          <w:i/>
+          <w:iCs/>
+          <w:color w:val="auto"/>
+        </w:rPr>
+        <w:t>Gain</w:t>
+      </w:r>
+      <w:r>
+        <w:rPr>
+          <w:rFonts w:cs="Calibri"/>
+          <w:color w:val="auto"/>
+        </w:rPr>
+        <w:t>” e viceversa, l'“</w:t>
+      </w:r>
+      <w:r>
+        <w:rPr>
+          <w:rFonts w:cs="Calibri"/>
+          <w:i/>
+          <w:iCs/>
+          <w:color w:val="auto"/>
+        </w:rPr>
+        <w:t>Ideal point</w:t>
+      </w:r>
+      <w:r>
+        <w:rPr>
+          <w:rFonts w:cs="Calibri"/>
+          <w:color w:val="auto"/>
+        </w:rPr>
+        <w:t>” e il “</w:t>
+      </w:r>
+      <w:r>
+        <w:rPr>
+          <w:rFonts w:cs="Calibri"/>
+          <w:i/>
+          <w:iCs/>
+          <w:color w:val="auto"/>
+        </w:rPr>
+        <w:t>Worst point</w:t>
+      </w:r>
+      <w:r>
+        <w:rPr>
+          <w:rFonts w:cs="Calibri"/>
+          <w:color w:val="auto"/>
+        </w:rPr>
+        <w:t xml:space="preserve">” verranno invertiti di valore. </w:t>
+      </w:r>
+    </w:p>
+    <w:p>
+      <w:pPr>
+        <w:pStyle w:val="Normale1"/>
+        <w:spacing w:before="0" w:after="0"/>
+        <w:jc w:val="both"/>
+        <w:rPr/>
+      </w:pPr>
+      <w:r>
+        <w:rPr>
+          <w:rFonts w:cs="Calibri"/>
+          <w:color w:val="auto"/>
+        </w:rPr>
+        <w:t>Questa fase di configurazione deve essere ripetuta con le stesse modalità per tutte le tabelle generate dall’utente. SSAM eseguirà l'algoritmo di analisi multi-criteri TOPSIS per ciascun gruppo di criteri scelti per valutare le dimensioni  scelte  per la valutazione della sostenibilità.</w:t>
+      </w:r>
+    </w:p>
+    <w:p>
+      <w:pPr>
+        <w:pStyle w:val="Normale1"/>
+        <w:spacing w:before="0" w:after="0"/>
+        <w:jc w:val="both"/>
+        <w:rPr/>
+      </w:pPr>
+      <w:r>
+        <w:rPr>
+          <w:rFonts w:cs="Calibri"/>
+        </w:rPr>
+        <w:t>Completata la fase di impostazione, deve essere pigiato il pulsante “</w:t>
+      </w:r>
+      <w:r>
+        <w:rPr>
+          <w:rFonts w:eastAsia="Calibri" w:cs="Calibri"/>
+          <w:b w:val="false"/>
+          <w:bCs w:val="false"/>
+          <w:i/>
+          <w:iCs/>
+          <w:caps w:val="false"/>
+          <w:smallCaps w:val="false"/>
+          <w:strike w:val="false"/>
+          <w:dstrike w:val="false"/>
+          <w:outline w:val="false"/>
+          <w:color w:val="000000"/>
+          <w:spacing w:val="0"/>
+          <w:w w:val="100"/>
+          <w:kern w:val="2"/>
+          <w:position w:val="0"/>
+          <w:sz w:val="22"/>
+          <w:sz w:val="22"/>
+          <w:szCs w:val="22"/>
+          <w:u w:val="none"/>
+          <w:shd w:fill="auto" w:val="clear"/>
+          <w:vertAlign w:val="baseline"/>
+          <w:em w:val="none"/>
+          <w:lang w:val="it-IT" w:eastAsia="zh-CN" w:bidi="ar-SA"/>
+        </w:rPr>
+        <w:t>Process</w:t>
+      </w:r>
+      <w:r>
+        <w:rPr>
+          <w:rFonts w:cs="Calibri"/>
+        </w:rPr>
+        <w:t xml:space="preserve">” o </w:t>
       </w:r>
       <w:r>
         <w:rPr>
@@ -3901,22 +4157,14 @@
           <w:em w:val="none"/>
           <w:lang w:val="it-IT" w:eastAsia="zh-CN" w:bidi="ar-SA"/>
         </w:rPr>
-        <w:t>elabori tutti i dati</w:t>
-      </w:r>
-      <w:r>
-        <w:rPr>
-          <w:rFonts w:cs="Calibri"/>
-        </w:rPr>
-        <w:t>.</w:t>
-      </w:r>
-    </w:p>
-    <w:p>
-      <w:pPr>
-        <w:pStyle w:val="Normale1"/>
-        <w:spacing w:before="0" w:after="0"/>
-        <w:jc w:val="both"/>
-        <w:rPr/>
-      </w:pPr>
+        <w:t>va selezionata</w:t>
+      </w:r>
+      <w:r>
+        <w:rPr>
+          <w:rFonts w:cs="Calibri"/>
+        </w:rPr>
+        <w:t xml:space="preserve"> la stessa voce dal menù contestuale affinché il plugin </w:t>
+      </w:r>
       <w:r>
         <w:rPr>
           <w:rFonts w:eastAsia="Calibri" w:cs="Calibri"/>
@@ -3943,6 +4191,48 @@
           <w:em w:val="none"/>
           <w:lang w:val="it-IT" w:eastAsia="zh-CN" w:bidi="ar-SA"/>
         </w:rPr>
+        <w:t>elabori tutti i dati</w:t>
+      </w:r>
+      <w:r>
+        <w:rPr>
+          <w:rFonts w:cs="Calibri"/>
+        </w:rPr>
+        <w:t>.</w:t>
+      </w:r>
+    </w:p>
+    <w:p>
+      <w:pPr>
+        <w:pStyle w:val="Normale1"/>
+        <w:spacing w:before="0" w:after="0"/>
+        <w:jc w:val="both"/>
+        <w:rPr/>
+      </w:pPr>
+      <w:r>
+        <w:rPr>
+          <w:rFonts w:eastAsia="Calibri" w:cs="Calibri"/>
+          <w:b w:val="false"/>
+          <w:bCs w:val="false"/>
+          <w:i w:val="false"/>
+          <w:iCs w:val="false"/>
+          <w:caps w:val="false"/>
+          <w:smallCaps w:val="false"/>
+          <w:strike w:val="false"/>
+          <w:dstrike w:val="false"/>
+          <w:outline w:val="false"/>
+          <w:color w:val="000000"/>
+          <w:spacing w:val="0"/>
+          <w:w w:val="100"/>
+          <w:kern w:val="2"/>
+          <w:position w:val="0"/>
+          <w:sz w:val="22"/>
+          <w:sz w:val="22"/>
+          <w:szCs w:val="22"/>
+          <w:u w:val="none"/>
+          <w:shd w:fill="auto" w:val="clear"/>
+          <w:vertAlign w:val="baseline"/>
+          <w:em w:val="none"/>
+          <w:lang w:val="it-IT" w:eastAsia="zh-CN" w:bidi="ar-SA"/>
+        </w:rPr>
         <w:t xml:space="preserve">In questo modo vengono generati tanti tematismi geografici quante sono le dimensioni (e quindi le tabelle di valutazione) che l’utente ha inizialmente generato e impostato. I tematismi geografici vengono caricati in QGIS con i relativi nomi e con temi impostati in cinque classi di colore. </w:t>
       </w:r>
     </w:p>
@@ -4160,7 +4450,7 @@
                 <wp:positionV relativeFrom="paragraph">
                   <wp:posOffset>635</wp:posOffset>
                 </wp:positionV>
-                <wp:extent cx="6121400" cy="4378960"/>
+                <wp:extent cx="6122035" cy="4379595"/>
                 <wp:effectExtent l="0" t="0" r="0" b="0"/>
                 <wp:wrapSquare wrapText="largest"/>
                 <wp:docPr id="14" name="Cornice12"/>
@@ -4171,7 +4461,7 @@
                       <wps:spPr>
                         <a:xfrm>
                           <a:off x="0" y="0"/>
-                          <a:ext cx="6120720" cy="4378320"/>
+                          <a:ext cx="6121440" cy="4379040"/>
                         </a:xfrm>
                         <a:prstGeom prst="rect">
                           <a:avLst/>
@@ -4200,9 +4490,7 @@
                               </w:rPr>
                             </w:pPr>
                             <w:r>
-                              <w:rPr>
-                                <w:color w:val="000000"/>
-                              </w:rPr>
+                              <w:rPr/>
                               <w:drawing>
                                 <wp:inline distT="0" distB="0" distL="0" distR="0">
                                   <wp:extent cx="6046470" cy="4070985"/>
@@ -4297,7 +4585,7 @@
           </mc:Choice>
           <mc:Fallback>
             <w:pict>
-              <v:rect id="shape_0" ID="Cornice12" path="m0,0l-2147483645,0l-2147483645,-2147483646l0,-2147483646xe" fillcolor="white" stroked="f" style="position:absolute;margin-left:-0.05pt;margin-top:0.05pt;width:481.9pt;height:344.7pt;mso-wrap-style:square;v-text-anchor:top;mso-position-horizontal:center">
+              <v:rect id="shape_0" ID="Cornice12" path="m0,0l-2147483645,0l-2147483645,-2147483646l0,-2147483646xe" fillcolor="white" stroked="f" style="position:absolute;margin-left:-0.05pt;margin-top:0.05pt;width:481.95pt;height:344.75pt;mso-wrap-style:square;v-text-anchor:top;mso-position-horizontal:center">
                 <v:fill o:detectmouseclick="t" type="solid" color2="black"/>
                 <v:stroke color="#3465a4" joinstyle="round" endcap="flat"/>
                 <v:textbox>
@@ -4311,9 +4599,7 @@
                         </w:rPr>
                       </w:pPr>
                       <w:r>
-                        <w:rPr>
-                          <w:color w:val="000000"/>
-                        </w:rPr>
+                        <w:rPr/>
                         <w:drawing>
                           <wp:inline distT="0" distB="0" distL="0" distR="0">
                             <wp:extent cx="6046470" cy="4070985"/>
@@ -4622,7 +4908,7 @@
                 <wp:positionV relativeFrom="paragraph">
                   <wp:posOffset>635</wp:posOffset>
                 </wp:positionV>
-                <wp:extent cx="6121400" cy="3570605"/>
+                <wp:extent cx="6122035" cy="3571240"/>
                 <wp:effectExtent l="0" t="0" r="0" b="0"/>
                 <wp:wrapSquare wrapText="largest"/>
                 <wp:docPr id="18" name="Cornice5"/>
@@ -4633,7 +4919,7 @@
                       <wps:spPr>
                         <a:xfrm>
                           <a:off x="0" y="0"/>
-                          <a:ext cx="6120720" cy="3570120"/>
+                          <a:ext cx="6121440" cy="3570480"/>
                         </a:xfrm>
                         <a:prstGeom prst="rect">
                           <a:avLst/>
@@ -4662,9 +4948,7 @@
                               </w:rPr>
                             </w:pPr>
                             <w:r>
-                              <w:rPr>
-                                <w:color w:val="000000"/>
-                              </w:rPr>
+                              <w:rPr/>
                               <w:drawing>
                                 <wp:inline distT="0" distB="0" distL="0" distR="0">
                                   <wp:extent cx="6120130" cy="3270250"/>
@@ -4759,7 +5043,7 @@
           </mc:Choice>
           <mc:Fallback>
             <w:pict>
-              <v:rect id="shape_0" ID="Cornice5" path="m0,0l-2147483645,0l-2147483645,-2147483646l0,-2147483646xe" fillcolor="white" stroked="f" style="position:absolute;margin-left:-0.05pt;margin-top:0.05pt;width:481.9pt;height:281.05pt;mso-wrap-style:square;v-text-anchor:top;mso-position-horizontal:center">
+              <v:rect id="shape_0" ID="Cornice5" path="m0,0l-2147483645,0l-2147483645,-2147483646l0,-2147483646xe" fillcolor="white" stroked="f" style="position:absolute;margin-left:-0.05pt;margin-top:0.05pt;width:481.95pt;height:281.1pt;mso-wrap-style:square;v-text-anchor:top;mso-position-horizontal:center">
                 <v:fill o:detectmouseclick="t" type="solid" color2="black"/>
                 <v:stroke color="#3465a4" joinstyle="round" endcap="flat"/>
                 <v:textbox>
@@ -4773,9 +5057,7 @@
                         </w:rPr>
                       </w:pPr>
                       <w:r>
-                        <w:rPr>
-                          <w:color w:val="000000"/>
-                        </w:rPr>
+                        <w:rPr/>
                         <w:drawing>
                           <wp:inline distT="0" distB="0" distL="0" distR="0">
                             <wp:extent cx="6120130" cy="3270250"/>
@@ -4963,7 +5245,7 @@
           <mc:Choice Requires="wps">
             <w:drawing>
               <wp:inline distT="0" distB="0" distL="0" distR="0">
-                <wp:extent cx="6120765" cy="3552825"/>
+                <wp:extent cx="6121400" cy="3553460"/>
                 <wp:effectExtent l="0" t="0" r="0" b="0"/>
                 <wp:docPr id="22" name="Forma6"/>
                 <a:graphic xmlns:a="http://schemas.openxmlformats.org/drawingml/2006/main">
@@ -4973,7 +5255,7 @@
                       <wps:spPr>
                         <a:xfrm>
                           <a:off x="0" y="0"/>
-                          <a:ext cx="6120000" cy="3552120"/>
+                          <a:ext cx="6120720" cy="3552840"/>
                         </a:xfrm>
                         <a:prstGeom prst="rect">
                           <a:avLst/>
@@ -5105,7 +5387,7 @@
           </mc:Choice>
           <mc:Fallback>
             <w:pict>
-              <v:rect id="shape_0" ID="Forma6" path="m0,0l-2147483645,0l-2147483645,-2147483646l0,-2147483646xe" fillcolor="white" stroked="f" style="position:absolute;margin-left:0pt;margin-top:-279.75pt;width:481.85pt;height:279.65pt;mso-wrap-style:square;v-text-anchor:top;mso-position-vertical:top">
+              <v:rect id="shape_0" ID="Forma6" path="m0,0l-2147483645,0l-2147483645,-2147483646l0,-2147483646xe" fillcolor="white" stroked="f" style="position:absolute;margin-left:0pt;margin-top:-279.8pt;width:481.9pt;height:279.7pt;mso-wrap-style:square;v-text-anchor:top;mso-position-vertical:top">
                 <v:fill o:detectmouseclick="t" type="solid" color2="black"/>
                 <v:stroke color="#3465a4" joinstyle="round" endcap="flat"/>
                 <v:textbox>
@@ -5248,7 +5530,7 @@
           <mc:Choice Requires="wps">
             <w:drawing>
               <wp:inline distT="0" distB="0" distL="0" distR="0">
-                <wp:extent cx="6120765" cy="3743325"/>
+                <wp:extent cx="6121400" cy="3743960"/>
                 <wp:effectExtent l="0" t="0" r="0" b="0"/>
                 <wp:docPr id="26" name="Forma7"/>
                 <a:graphic xmlns:a="http://schemas.openxmlformats.org/drawingml/2006/main">
@@ -5258,7 +5540,7 @@
                       <wps:spPr>
                         <a:xfrm>
                           <a:off x="0" y="0"/>
-                          <a:ext cx="6120000" cy="3742560"/>
+                          <a:ext cx="6120720" cy="3743280"/>
                         </a:xfrm>
                         <a:prstGeom prst="rect">
                           <a:avLst/>
@@ -5390,7 +5672,7 @@
           </mc:Choice>
           <mc:Fallback>
             <w:pict>
-              <v:rect id="shape_0" ID="Forma7" path="m0,0l-2147483645,0l-2147483645,-2147483646l0,-2147483646xe" fillcolor="white" stroked="f" style="position:absolute;margin-left:0pt;margin-top:-294.75pt;width:481.85pt;height:294.65pt;mso-wrap-style:square;v-text-anchor:top;mso-position-vertical:top">
+              <v:rect id="shape_0" ID="Forma7" path="m0,0l-2147483645,0l-2147483645,-2147483646l0,-2147483646xe" fillcolor="white" stroked="f" style="position:absolute;margin-left:0pt;margin-top:-294.8pt;width:481.9pt;height:294.7pt;mso-wrap-style:square;v-text-anchor:top;mso-position-vertical:top">
                 <v:fill o:detectmouseclick="t" type="solid" color2="black"/>
                 <v:stroke color="#3465a4" joinstyle="round" endcap="flat"/>
                 <v:textbox>
@@ -5762,7 +6044,7 @@
                 <wp:positionV relativeFrom="paragraph">
                   <wp:posOffset>635</wp:posOffset>
                 </wp:positionV>
-                <wp:extent cx="6121400" cy="4616450"/>
+                <wp:extent cx="6122035" cy="4617085"/>
                 <wp:effectExtent l="0" t="0" r="0" b="0"/>
                 <wp:wrapSquare wrapText="largest"/>
                 <wp:docPr id="30" name="Cornice4"/>
@@ -5773,7 +6055,7 @@
                       <wps:spPr>
                         <a:xfrm>
                           <a:off x="0" y="0"/>
-                          <a:ext cx="6120720" cy="4615920"/>
+                          <a:ext cx="6121440" cy="4616280"/>
                         </a:xfrm>
                         <a:prstGeom prst="rect">
                           <a:avLst/>
@@ -5802,9 +6084,7 @@
                               </w:rPr>
                             </w:pPr>
                             <w:r>
-                              <w:rPr>
-                                <w:color w:val="000000"/>
-                              </w:rPr>
+                              <w:rPr/>
                               <w:drawing>
                                 <wp:inline distT="0" distB="0" distL="0" distR="0">
                                   <wp:extent cx="6120130" cy="4316095"/>
@@ -5899,7 +6179,7 @@
           </mc:Choice>
           <mc:Fallback>
             <w:pict>
-              <v:rect id="shape_0" ID="Cornice4" path="m0,0l-2147483645,0l-2147483645,-2147483646l0,-2147483646xe" fillcolor="white" stroked="f" style="position:absolute;margin-left:-0.05pt;margin-top:0.05pt;width:481.9pt;height:363.4pt;mso-wrap-style:square;v-text-anchor:top;mso-position-horizontal:center">
+              <v:rect id="shape_0" ID="Cornice4" path="m0,0l-2147483645,0l-2147483645,-2147483646l0,-2147483646xe" fillcolor="white" stroked="f" style="position:absolute;margin-left:-0.05pt;margin-top:0.05pt;width:481.95pt;height:363.45pt;mso-wrap-style:square;v-text-anchor:top;mso-position-horizontal:center">
                 <v:fill o:detectmouseclick="t" type="solid" color2="black"/>
                 <v:stroke color="#3465a4" joinstyle="round" endcap="flat"/>
                 <v:textbox>
@@ -5913,9 +6193,7 @@
                         </w:rPr>
                       </w:pPr>
                       <w:r>
-                        <w:rPr>
-                          <w:color w:val="000000"/>
-                        </w:rPr>
+                        <w:rPr/>
                         <w:drawing>
                           <wp:inline distT="0" distB="0" distL="0" distR="0">
                             <wp:extent cx="6120130" cy="4316095"/>
@@ -7838,6 +8116,22 @@
           <w:rFonts w:cs="Calibri"/>
         </w:rPr>
         <w:t>Nell'implementazione del modello in SSAM l'algoritmo viene applicato per ciascuna delle dimensioni della sostenibilità (Ambientale, Economica e Sociale), ottenendo tre distinti indici che, combinati linearmente insieme, con un peso unitario  per le tre componenti, portano al calcolo dell'indice complessivo di sostenibilità.</w:t>
+      </w:r>
+    </w:p>
+    <w:p>
+      <w:pPr>
+        <w:pStyle w:val="Normal"/>
+        <w:ind w:left="-15" w:right="0" w:hanging="0"/>
+        <w:jc w:val="both"/>
+        <w:rPr>
+          <w:rFonts w:ascii="Calibri" w:hAnsi="Calibri" w:eastAsia="F5" w:cs="Calibri"/>
+        </w:rPr>
+      </w:pPr>
+      <w:r>
+        <w:rPr>
+          <w:rFonts w:eastAsia="F5" w:cs="Calibri" w:ascii="Calibri" w:hAnsi="Calibri"/>
+        </w:rPr>
+        <w:t>Al fine di verificare la bontà dei risultati è stato predisposto un file TOPSIS.xlsx ed un corrispondente file TEST.gpkg. Il primo contiene gli stessi valori del secondo, ma implementa tutti i singoli passaggi del modello TOPSIS in modo facilmente leggibile dall’utente, il quale può confrontare i risultati ottenuti con quelli generati dal modello SSAM applicato sul file TEST.gpkg.</w:t>
       </w:r>
     </w:p>
     <w:p>
@@ -14848,7 +15142,7 @@
       <w:pageBreakBefore w:val="false"/>
       <w:widowControl/>
       <w:suppressAutoHyphens w:val="true"/>
-      <w:overflowPunct w:val="true"/>
+      <w:overflowPunct w:val="false"/>
       <w:bidi w:val="0"/>
       <w:snapToGrid w:val="true"/>
       <w:spacing w:lineRule="atLeast" w:line="100" w:before="0" w:after="0"/>
@@ -15704,7 +15998,7 @@
       <w:pageBreakBefore w:val="false"/>
       <w:widowControl/>
       <w:suppressAutoHyphens w:val="true"/>
-      <w:overflowPunct w:val="true"/>
+      <w:overflowPunct w:val="false"/>
       <w:bidi w:val="0"/>
       <w:snapToGrid w:val="true"/>
       <w:spacing w:lineRule="auto" w:line="252" w:before="0" w:after="160"/>

</xml_diff>